<commit_message>
Archivos extra para el informe
</commit_message>
<xml_diff>
--- a/Informe.docx
+++ b/Informe.docx
@@ -850,23 +850,7 @@
             <w:sz w:val="24"/>
             <w:lang w:val="es-VE"/>
           </w:rPr>
-          <m:t>n= β</m:t>
-        </m:r>
-        <m:r>
-          <w:rPr>
-            <w:rFonts w:ascii="Cambria Math" w:eastAsiaTheme="minorEastAsia" w:hAnsi="Cambria Math" w:cs="Arial"/>
-            <w:sz w:val="24"/>
-            <w:lang w:val="es-VE"/>
-          </w:rPr>
-          <m:t>+</m:t>
-        </m:r>
-        <m:r>
-          <w:rPr>
-            <w:rFonts w:ascii="Cambria Math" w:eastAsiaTheme="minorEastAsia" w:hAnsi="Cambria Math" w:cs="Arial"/>
-            <w:sz w:val="24"/>
-            <w:lang w:val="es-VE"/>
-          </w:rPr>
-          <m:t>2</m:t>
+          <m:t>n= β+2</m:t>
         </m:r>
       </m:oMath>
       <w:r>
@@ -1390,15 +1374,7 @@
           <w:sz w:val="24"/>
           <w:lang w:val="es-VE"/>
         </w:rPr>
-        <w:t xml:space="preserve"> sobre una de las partes del espectro</w:t>
-      </w:r>
-      <w:r>
-        <w:rPr>
-          <w:rFonts w:ascii="Arial" w:hAnsi="Arial" w:cs="Arial"/>
-          <w:sz w:val="24"/>
-          <w:lang w:val="es-VE"/>
-        </w:rPr>
-        <w:t>.</w:t>
+        <w:t xml:space="preserve"> sobre una de las partes del espectro.</w:t>
       </w:r>
     </w:p>
     <w:p>
@@ -1493,71 +1469,7 @@
           <w:sz w:val="24"/>
           <w:lang w:val="es-VE"/>
         </w:rPr>
-        <w:t xml:space="preserve">β = </w:t>
-      </w:r>
-      <w:r>
-        <w:rPr>
-          <w:rFonts w:ascii="Arial" w:hAnsi="Arial" w:cs="Arial"/>
-          <w:sz w:val="24"/>
-          <w:lang w:val="es-VE"/>
-        </w:rPr>
-        <w:t>2</w:t>
-      </w:r>
-      <w:r>
-        <w:rPr>
-          <w:rFonts w:ascii="Arial" w:hAnsi="Arial" w:cs="Arial"/>
-          <w:sz w:val="24"/>
-          <w:lang w:val="es-VE"/>
-        </w:rPr>
-        <w:t xml:space="preserve">, el número de bandas significativas es n = </w:t>
-      </w:r>
-      <w:r>
-        <w:rPr>
-          <w:rFonts w:ascii="Arial" w:hAnsi="Arial" w:cs="Arial"/>
-          <w:sz w:val="24"/>
-          <w:lang w:val="es-VE"/>
-        </w:rPr>
-        <w:t xml:space="preserve">4 </w:t>
-      </w:r>
-      <w:r>
-        <w:rPr>
-          <w:rFonts w:ascii="Arial" w:hAnsi="Arial" w:cs="Arial"/>
-          <w:sz w:val="24"/>
-          <w:lang w:val="es-VE"/>
-        </w:rPr>
-        <w:t>(para cada lado)</w:t>
-      </w:r>
-      <w:r>
-        <w:rPr>
-          <w:rFonts w:ascii="Arial" w:hAnsi="Arial" w:cs="Arial"/>
-          <w:sz w:val="24"/>
-          <w:lang w:val="es-VE"/>
-        </w:rPr>
-        <w:t xml:space="preserve"> y el ancho de banda </w:t>
-      </w:r>
-      <w:r>
-        <w:rPr>
-          <w:rFonts w:ascii="Arial" w:hAnsi="Arial" w:cs="Arial"/>
-          <w:sz w:val="24"/>
-          <w:lang w:val="es-VE"/>
-        </w:rPr>
-        <w:t xml:space="preserve">es B = </w:t>
-      </w:r>
-      <w:r>
-        <w:rPr>
-          <w:rFonts w:ascii="Arial" w:hAnsi="Arial" w:cs="Arial"/>
-          <w:sz w:val="24"/>
-          <w:lang w:val="es-VE"/>
-        </w:rPr>
-        <w:t>4</w:t>
-      </w:r>
-      <w:r>
-        <w:rPr>
-          <w:rFonts w:ascii="Arial" w:hAnsi="Arial" w:cs="Arial"/>
-          <w:sz w:val="24"/>
-          <w:lang w:val="es-VE"/>
-        </w:rPr>
-        <w:t xml:space="preserve"> KHz.</w:t>
+        <w:t>β = 2, el número de bandas significativas es n = 4 (para cada lado) y el ancho de banda es B = 4 KHz.</w:t>
       </w:r>
     </w:p>
     <w:p>
@@ -1785,6 +1697,7 @@
         <w:rPr>
           <w:rFonts w:ascii="Arial" w:hAnsi="Arial" w:cs="Arial"/>
           <w:sz w:val="24"/>
+          <w:lang w:val="es-VE"/>
         </w:rPr>
       </w:pPr>
       <w:r>
@@ -1801,55 +1714,7 @@
           <w:sz w:val="24"/>
           <w:lang w:val="es-VE"/>
         </w:rPr>
-        <w:t xml:space="preserve">β = </w:t>
-      </w:r>
-      <w:r>
-        <w:rPr>
-          <w:rFonts w:ascii="Arial" w:hAnsi="Arial" w:cs="Arial"/>
-          <w:sz w:val="24"/>
-          <w:lang w:val="es-VE"/>
-        </w:rPr>
-        <w:t>5</w:t>
-      </w:r>
-      <w:r>
-        <w:rPr>
-          <w:rFonts w:ascii="Arial" w:hAnsi="Arial" w:cs="Arial"/>
-          <w:sz w:val="24"/>
-          <w:lang w:val="es-VE"/>
-        </w:rPr>
-        <w:t xml:space="preserve">, el número de bandas significativas es n = </w:t>
-      </w:r>
-      <w:r>
-        <w:rPr>
-          <w:rFonts w:ascii="Arial" w:hAnsi="Arial" w:cs="Arial"/>
-          <w:sz w:val="24"/>
-          <w:lang w:val="es-VE"/>
-        </w:rPr>
-        <w:t>7</w:t>
-      </w:r>
-      <w:r>
-        <w:rPr>
-          <w:rFonts w:ascii="Arial" w:hAnsi="Arial" w:cs="Arial"/>
-          <w:sz w:val="24"/>
-          <w:lang w:val="es-VE"/>
-        </w:rPr>
-        <w:t xml:space="preserve"> (para cada lado) y el ancho de banda es B = </w:t>
-      </w:r>
-      <w:r>
-        <w:rPr>
-          <w:rFonts w:ascii="Arial" w:hAnsi="Arial" w:cs="Arial"/>
-          <w:sz w:val="24"/>
-          <w:lang w:val="es-VE"/>
-        </w:rPr>
-        <w:t>7</w:t>
-      </w:r>
-      <w:r>
-        <w:rPr>
-          <w:rFonts w:ascii="Arial" w:hAnsi="Arial" w:cs="Arial"/>
-          <w:sz w:val="24"/>
-          <w:lang w:val="es-VE"/>
-        </w:rPr>
-        <w:t xml:space="preserve"> KHz.</w:t>
+        <w:t>β = 5, el número de bandas significativas es n = 7 (para cada lado) y el ancho de banda es B = 7 KHz.</w:t>
       </w:r>
     </w:p>
     <w:p>
@@ -2146,17 +2011,7 @@
           <w:sz w:val="24"/>
           <w:lang w:val="es-VE"/>
         </w:rPr>
-        <w:t xml:space="preserve"> </w:t>
-      </w:r>
-      <w:bookmarkStart w:id="0" w:name="_GoBack"/>
-      <w:bookmarkEnd w:id="0"/>
-      <w:r>
-        <w:rPr>
-          <w:rFonts w:ascii="Arial" w:hAnsi="Arial" w:cs="Arial"/>
-          <w:sz w:val="24"/>
-          <w:lang w:val="es-VE"/>
-        </w:rPr>
-        <w:t xml:space="preserve">aunque el ancho de banda </w:t>
+        <w:t xml:space="preserve"> aunque el ancho de banda </w:t>
       </w:r>
       <w:r>
         <w:rPr>
@@ -3209,16 +3064,7 @@
           <w:lang w:val="es-VE"/>
         </w:rPr>
         <w:lastRenderedPageBreak/>
-        <w:t xml:space="preserve">Demodulación del mensaje con </w:t>
-      </w:r>
-      <w:r>
-        <w:rPr>
-          <w:rFonts w:ascii="Arial" w:hAnsi="Arial" w:cs="Arial"/>
-          <w:b/>
-          <w:sz w:val="24"/>
-          <w:lang w:val="es-VE"/>
-        </w:rPr>
-        <w:t>f</w:t>
+        <w:t>Demodulación del mensaje con f</w:t>
       </w:r>
       <w:r>
         <w:rPr>
@@ -3564,6 +3410,50 @@
     </w:p>
     <w:p>
       <w:pPr>
+        <w:jc w:val="both"/>
+        <w:rPr>
+          <w:rFonts w:ascii="Arial" w:hAnsi="Arial" w:cs="Arial"/>
+          <w:sz w:val="24"/>
+          <w:lang w:val="es-VE"/>
+        </w:rPr>
+      </w:pPr>
+      <w:r>
+        <w:rPr>
+          <w:rFonts w:ascii="Arial" w:hAnsi="Arial" w:cs="Arial"/>
+          <w:sz w:val="24"/>
+          <w:lang w:val="es-VE"/>
+        </w:rPr>
+        <w:t xml:space="preserve">Para comprobar la correcta </w:t>
+      </w:r>
+      <w:r>
+        <w:rPr>
+          <w:rFonts w:ascii="Arial" w:hAnsi="Arial" w:cs="Arial"/>
+          <w:sz w:val="24"/>
+          <w:lang w:val="es-VE"/>
+        </w:rPr>
+        <w:t>demodulación, se utilizó la aplicación Shazam para determinar si esta es capaz de reconocer la canción. Shazam identificó correctamente la canción como “</w:t>
+      </w:r>
+      <w:proofErr w:type="spellStart"/>
+      <w:r>
+        <w:rPr>
+          <w:rFonts w:ascii="Arial" w:hAnsi="Arial" w:cs="Arial"/>
+          <w:sz w:val="24"/>
+          <w:lang w:val="es-VE"/>
+        </w:rPr>
+        <w:t>The</w:t>
+      </w:r>
+      <w:proofErr w:type="spellEnd"/>
+      <w:r>
+        <w:rPr>
+          <w:rFonts w:ascii="Arial" w:hAnsi="Arial" w:cs="Arial"/>
+          <w:sz w:val="24"/>
+          <w:lang w:val="es-VE"/>
+        </w:rPr>
+        <w:t xml:space="preserve"> Tango Project”.</w:t>
+      </w:r>
+    </w:p>
+    <w:p>
+      <w:pPr>
         <w:pStyle w:val="Prrafodelista"/>
         <w:numPr>
           <w:ilvl w:val="0"/>
@@ -3965,6 +3855,114 @@
           </wp:inline>
         </w:drawing>
       </w:r>
+    </w:p>
+    <w:p>
+      <w:pPr>
+        <w:jc w:val="both"/>
+        <w:rPr>
+          <w:rFonts w:ascii="Arial" w:hAnsi="Arial" w:cs="Arial"/>
+          <w:sz w:val="24"/>
+          <w:lang w:val="es-VE"/>
+        </w:rPr>
+      </w:pPr>
+      <w:r>
+        <w:rPr>
+          <w:rFonts w:ascii="Arial" w:hAnsi="Arial" w:cs="Arial"/>
+          <w:sz w:val="24"/>
+          <w:lang w:val="es-VE"/>
+        </w:rPr>
+        <w:t xml:space="preserve">Para comprobar la correcta </w:t>
+      </w:r>
+      <w:r>
+        <w:rPr>
+          <w:rFonts w:ascii="Arial" w:hAnsi="Arial" w:cs="Arial"/>
+          <w:sz w:val="24"/>
+          <w:lang w:val="es-VE"/>
+        </w:rPr>
+        <w:t>demodulación, se utilizó la aplicación Shazam para determinar si esta es capaz de reconocer la canción. Shazam identificó correctamente la canción como “</w:t>
+      </w:r>
+      <w:r>
+        <w:rPr>
+          <w:rFonts w:ascii="Arial" w:hAnsi="Arial" w:cs="Arial"/>
+          <w:sz w:val="24"/>
+          <w:lang w:val="es-VE"/>
+        </w:rPr>
+        <w:t xml:space="preserve">Love </w:t>
+      </w:r>
+      <w:proofErr w:type="spellStart"/>
+      <w:r>
+        <w:rPr>
+          <w:rFonts w:ascii="Arial" w:hAnsi="Arial" w:cs="Arial"/>
+          <w:sz w:val="24"/>
+          <w:lang w:val="es-VE"/>
+        </w:rPr>
+        <w:t>Theme</w:t>
+      </w:r>
+      <w:proofErr w:type="spellEnd"/>
+      <w:r>
+        <w:rPr>
+          <w:rFonts w:ascii="Arial" w:hAnsi="Arial" w:cs="Arial"/>
+          <w:sz w:val="24"/>
+          <w:lang w:val="es-VE"/>
+        </w:rPr>
+        <w:t xml:space="preserve"> </w:t>
+      </w:r>
+      <w:proofErr w:type="spellStart"/>
+      <w:r>
+        <w:rPr>
+          <w:rFonts w:ascii="Arial" w:hAnsi="Arial" w:cs="Arial"/>
+          <w:sz w:val="24"/>
+          <w:lang w:val="es-VE"/>
+        </w:rPr>
+        <w:t>From</w:t>
+      </w:r>
+      <w:proofErr w:type="spellEnd"/>
+      <w:r>
+        <w:rPr>
+          <w:rFonts w:ascii="Arial" w:hAnsi="Arial" w:cs="Arial"/>
+          <w:sz w:val="24"/>
+          <w:lang w:val="es-VE"/>
+        </w:rPr>
+        <w:t xml:space="preserve"> </w:t>
+      </w:r>
+      <w:proofErr w:type="spellStart"/>
+      <w:r>
+        <w:rPr>
+          <w:rFonts w:ascii="Arial" w:hAnsi="Arial" w:cs="Arial"/>
+          <w:sz w:val="24"/>
+          <w:lang w:val="es-VE"/>
+        </w:rPr>
+        <w:t>The</w:t>
+      </w:r>
+      <w:proofErr w:type="spellEnd"/>
+      <w:r>
+        <w:rPr>
+          <w:rFonts w:ascii="Arial" w:hAnsi="Arial" w:cs="Arial"/>
+          <w:sz w:val="24"/>
+          <w:lang w:val="es-VE"/>
+        </w:rPr>
+        <w:t xml:space="preserve"> Godfather</w:t>
+      </w:r>
+      <w:bookmarkStart w:id="0" w:name="_GoBack"/>
+      <w:bookmarkEnd w:id="0"/>
+      <w:r>
+        <w:rPr>
+          <w:rFonts w:ascii="Arial" w:hAnsi="Arial" w:cs="Arial"/>
+          <w:sz w:val="24"/>
+          <w:lang w:val="es-VE"/>
+        </w:rPr>
+        <w:t>”.</w:t>
+      </w:r>
+    </w:p>
+    <w:p>
+      <w:pPr>
+        <w:jc w:val="center"/>
+        <w:rPr>
+          <w:rFonts w:ascii="Arial" w:hAnsi="Arial" w:cs="Arial"/>
+          <w:sz w:val="24"/>
+          <w:lang w:val="es-VE"/>
+        </w:rPr>
+      </w:pPr>
     </w:p>
     <w:sectPr>
       <w:pgSz w:w="12240" w:h="15840"/>

</xml_diff>